<commit_message>
Insumos del taller actualizados
</commit_message>
<xml_diff>
--- a/3.Orientaciones/EventoSGTAPI-27Febrero/Ejercicio2_RevisionCotizaciones/Cotizaciones_Comunitaria-HCB.docx
+++ b/3.Orientaciones/EventoSGTAPI-27Febrero/Ejercicio2_RevisionCotizaciones/Cotizaciones_Comunitaria-HCB.docx
@@ -269,6 +269,34 @@
         <w:t>levantando el Acta de revisión</w:t>
       </w:r>
       <w:r>
+        <w:t xml:space="preserve"> y diligenciando el formato </w:t>
+      </w:r>
+      <w:bookmarkStart w:id="1" w:name="_GoBack"/>
+      <w:r>
+        <w:rPr>
+          <w:b/>
+          <w:i/>
+        </w:rPr>
+        <w:t>f</w:t>
+      </w:r>
+      <w:proofErr w:type="gramStart"/>
+      <w:r>
+        <w:rPr>
+          <w:b/>
+          <w:i/>
+        </w:rPr>
+        <w:t>1.g10.pp</w:t>
+      </w:r>
+      <w:proofErr w:type="gramEnd"/>
+      <w:r>
+        <w:rPr>
+          <w:b/>
+          <w:i/>
+        </w:rPr>
+        <w:t>_formato_cuadro_comparativo_de_cotizaciones_y_ofertas_-eas-_v1</w:t>
+      </w:r>
+      <w:bookmarkEnd w:id="1"/>
+      <w:r>
         <w:t>.</w:t>
       </w:r>
     </w:p>
@@ -4191,6 +4219,7 @@
                 <w:iCs/>
                 <w:lang w:eastAsia="es-CO"/>
               </w:rPr>
+              <w:lastRenderedPageBreak/>
               <w:t xml:space="preserve">Reproductor de audio </w:t>
             </w:r>
           </w:p>
@@ -4344,7 +4373,6 @@
                 <w:iCs/>
                 <w:lang w:eastAsia="es-CO"/>
               </w:rPr>
-              <w:lastRenderedPageBreak/>
               <w:t>Ventilador de pared de 3 velocidades</w:t>
             </w:r>
           </w:p>
@@ -9553,7 +9581,6 @@
                 <w:szCs w:val="28"/>
                 <w:lang w:eastAsia="es-CO"/>
               </w:rPr>
-              <w:lastRenderedPageBreak/>
               <w:t>DOTACIONES B Y B</w:t>
             </w:r>
           </w:p>
@@ -13845,6 +13872,7 @@
                 <w:bCs/>
                 <w:lang w:eastAsia="es-CO"/>
               </w:rPr>
+              <w:lastRenderedPageBreak/>
               <w:t xml:space="preserve">EQUIPOS DE APOYO </w:t>
             </w:r>
           </w:p>
@@ -13888,7 +13916,6 @@
                 <w:iCs/>
                 <w:lang w:eastAsia="es-CO"/>
               </w:rPr>
-              <w:lastRenderedPageBreak/>
               <w:t xml:space="preserve">Reproductor de audio </w:t>
             </w:r>
           </w:p>
@@ -18855,6 +18882,7 @@
                 <w:iCs/>
                 <w:lang w:eastAsia="es-CO"/>
               </w:rPr>
+              <w:lastRenderedPageBreak/>
               <w:t>TOTAL</w:t>
             </w:r>
           </w:p>
@@ -20102,8 +20130,6 @@
               </w:rPr>
               <w:t>Bogotá D.C</w:t>
             </w:r>
-            <w:bookmarkStart w:id="1" w:name="_GoBack"/>
-            <w:bookmarkEnd w:id="1"/>
           </w:p>
         </w:tc>
         <w:tc>
@@ -23284,6 +23310,7 @@
                 <w:iCs/>
                 <w:lang w:eastAsia="es-CO"/>
               </w:rPr>
+              <w:lastRenderedPageBreak/>
               <w:t xml:space="preserve">Reproductor de audio </w:t>
             </w:r>
           </w:p>
@@ -23436,7 +23463,6 @@
                 <w:iCs/>
                 <w:lang w:eastAsia="es-CO"/>
               </w:rPr>
-              <w:lastRenderedPageBreak/>
               <w:t>Ventilador de pared de 3 velocidades</w:t>
             </w:r>
           </w:p>
@@ -28693,13 +28719,13 @@
     <w:name w:val="Normal"/>
     <w:qFormat/>
   </w:style>
-  <w:style w:type="character" w:default="1" w:styleId="DefaultParagraphFont">
+  <w:style w:type="character" w:default="1" w:styleId="Fuentedeprrafopredeter">
     <w:name w:val="Default Paragraph Font"/>
     <w:uiPriority w:val="1"/>
     <w:semiHidden/>
     <w:unhideWhenUsed/>
   </w:style>
-  <w:style w:type="table" w:default="1" w:styleId="TableNormal">
+  <w:style w:type="table" w:default="1" w:styleId="Tablanormal">
     <w:name w:val="Normal Table"/>
     <w:uiPriority w:val="99"/>
     <w:semiHidden/>
@@ -28714,7 +28740,7 @@
       </w:tblCellMar>
     </w:tblPr>
   </w:style>
-  <w:style w:type="numbering" w:default="1" w:styleId="NoList">
+  <w:style w:type="numbering" w:default="1" w:styleId="Sinlista">
     <w:name w:val="No List"/>
     <w:uiPriority w:val="99"/>
     <w:semiHidden/>
@@ -28989,7 +29015,7 @@
 </file>
 
 <file path=customXml/itemProps1.xml><?xml version="1.0" encoding="utf-8"?>
-<ds:datastoreItem xmlns:ds="http://schemas.openxmlformats.org/officeDocument/2006/customXml" ds:itemID="{B0C5624E-84A9-48E0-8877-06895C9E426D}">
+<ds:datastoreItem xmlns:ds="http://schemas.openxmlformats.org/officeDocument/2006/customXml" ds:itemID="{1F0F7554-2672-4A60-918D-E35F831C1F6A}">
   <ds:schemaRefs>
     <ds:schemaRef ds:uri="http://schemas.openxmlformats.org/officeDocument/2006/bibliography"/>
   </ds:schemaRefs>

</xml_diff>